<commit_message>
1.4 - Atualizando arquivo texto sobre LGPD
</commit_message>
<xml_diff>
--- a/Fase 3/1_4_comandos_DML.docx
+++ b/Fase 3/1_4_comandos_DML.docx
@@ -196,6 +196,7 @@
                                     <w:dataBinding w:prefixMappings="xmlns:ns0='http://purl.org/dc/elements/1.1/' xmlns:ns1='http://schemas.openxmlformats.org/package/2006/metadata/core-properties' " w:xpath="/ns1:coreProperties[1]/ns0:title[1]" w:storeItemID="{6C3C8BC8-F283-45AE-878A-BAB7291924A1}"/>
                                     <w:text w:multiLine="1"/>
                                   </w:sdtPr>
+                                  <w:sdtEndPr/>
                                   <w:sdtContent>
                                     <w:r>
                                       <w:rPr>
@@ -365,6 +366,7 @@
                               <w:dataBinding w:prefixMappings="xmlns:ns0='http://purl.org/dc/elements/1.1/' xmlns:ns1='http://schemas.openxmlformats.org/package/2006/metadata/core-properties' " w:xpath="/ns1:coreProperties[1]/ns0:title[1]" w:storeItemID="{6C3C8BC8-F283-45AE-878A-BAB7291924A1}"/>
                               <w:text w:multiLine="1"/>
                             </w:sdtPr>
+                            <w:sdtEndPr/>
                             <w:sdtContent>
                               <w:r>
                                 <w:rPr>
@@ -2765,9 +2767,21 @@
           <w:sz w:val="20"/>
           <w:szCs w:val="26"/>
         </w:rPr>
-        <w:t>Oracle Developer</w:t>
+        <w:t xml:space="preserve">Oracle </w:t>
+      </w:r>
+      <w:proofErr w:type="spellStart"/>
+      <w:r>
+        <w:rPr>
+          <w:rStyle w:val="A0"/>
+          <w:rFonts w:cstheme="majorBidi"/>
+          <w:color w:val="auto"/>
+          <w:sz w:val="20"/>
+          <w:szCs w:val="26"/>
+        </w:rPr>
+        <w:t>Developer</w:t>
       </w:r>
       <w:bookmarkEnd w:id="5"/>
+      <w:proofErr w:type="spellEnd"/>
     </w:p>
     <w:p/>
     <w:tbl>
@@ -2825,49 +2839,74 @@
                 <w:sz w:val="22"/>
                 <w:szCs w:val="22"/>
               </w:rPr>
-              <w:t>Oracle Develo</w:t>
-            </w:r>
+              <w:t xml:space="preserve">Oracle </w:t>
+            </w:r>
+            <w:proofErr w:type="spellStart"/>
             <w:r>
               <w:rPr>
                 <w:sz w:val="22"/>
                 <w:szCs w:val="22"/>
               </w:rPr>
-              <w:t>per como</w:t>
+              <w:t>Develo</w:t>
             </w:r>
             <w:r>
               <w:rPr>
                 <w:sz w:val="22"/>
                 <w:szCs w:val="22"/>
               </w:rPr>
-              <w:t xml:space="preserve"> </w:t>
-            </w:r>
+              <w:t>per</w:t>
+            </w:r>
+            <w:proofErr w:type="spellEnd"/>
             <w:r>
               <w:rPr>
                 <w:sz w:val="22"/>
                 <w:szCs w:val="22"/>
               </w:rPr>
-              <w:t xml:space="preserve">ambiente de desenvolvimento integrado </w:t>
+              <w:t xml:space="preserve"> como</w:t>
             </w:r>
             <w:r>
               <w:rPr>
                 <w:sz w:val="22"/>
                 <w:szCs w:val="22"/>
               </w:rPr>
-              <w:t>para</w:t>
+              <w:t xml:space="preserve"> </w:t>
             </w:r>
             <w:r>
               <w:rPr>
                 <w:sz w:val="22"/>
                 <w:szCs w:val="22"/>
               </w:rPr>
-              <w:t xml:space="preserve"> o desenvolvimento e </w:t>
+              <w:t xml:space="preserve">ambiente de desenvolvimento integrado </w:t>
             </w:r>
             <w:r>
               <w:rPr>
                 <w:sz w:val="22"/>
                 <w:szCs w:val="22"/>
               </w:rPr>
-              <w:t>e implementação dos dados SQL gerados nesta atividade.</w:t>
+              <w:t>para</w:t>
+            </w:r>
+            <w:r>
+              <w:rPr>
+                <w:sz w:val="22"/>
+                <w:szCs w:val="22"/>
+              </w:rPr>
+              <w:t xml:space="preserve"> o desenvolvimento e </w:t>
+            </w:r>
+            <w:proofErr w:type="spellStart"/>
+            <w:r>
+              <w:rPr>
+                <w:sz w:val="22"/>
+                <w:szCs w:val="22"/>
+              </w:rPr>
+              <w:t>e</w:t>
+            </w:r>
+            <w:proofErr w:type="spellEnd"/>
+            <w:r>
+              <w:rPr>
+                <w:sz w:val="22"/>
+                <w:szCs w:val="22"/>
+              </w:rPr>
+              <w:t xml:space="preserve"> implementação dos dados SQL gerados nesta atividade.</w:t>
             </w:r>
           </w:p>
         </w:tc>
@@ -2890,8 +2929,8 @@
                 <w:noProof/>
               </w:rPr>
               <w:drawing>
-                <wp:inline distT="0" distB="0" distL="0" distR="0" wp14:anchorId="2AE523DC" wp14:editId="5DA61058">
-                  <wp:extent cx="1551438" cy="958357"/>
+                <wp:inline distT="0" distB="0" distL="0" distR="0" wp14:anchorId="2AE523DC" wp14:editId="0F631421">
+                  <wp:extent cx="1302787" cy="804760"/>
                   <wp:effectExtent l="0" t="0" r="0" b="0"/>
                   <wp:docPr id="397472777" name="Imagem 1"/>
                   <wp:cNvGraphicFramePr>
@@ -2913,7 +2952,7 @@
                         <pic:spPr>
                           <a:xfrm>
                             <a:off x="0" y="0"/>
-                            <a:ext cx="1566233" cy="967496"/>
+                            <a:ext cx="1323701" cy="817679"/>
                           </a:xfrm>
                           <a:prstGeom prst="rect">
                             <a:avLst/>
@@ -2951,9 +2990,14 @@
         <w:t>tudio</w:t>
       </w:r>
       <w:r>
-        <w:t xml:space="preserve"> Code</w:t>
+        <w:t xml:space="preserve"> </w:t>
+      </w:r>
+      <w:proofErr w:type="spellStart"/>
+      <w:r>
+        <w:t>Code</w:t>
       </w:r>
       <w:bookmarkEnd w:id="6"/>
+      <w:proofErr w:type="spellEnd"/>
     </w:p>
     <w:p/>
     <w:tbl>
@@ -2993,7 +3037,15 @@
               <w:t xml:space="preserve">IDE o </w:t>
             </w:r>
             <w:r>
-              <w:t>VS Code po</w:t>
+              <w:t xml:space="preserve">VS </w:t>
+            </w:r>
+            <w:proofErr w:type="spellStart"/>
+            <w:r>
+              <w:t>Code</w:t>
+            </w:r>
+            <w:proofErr w:type="spellEnd"/>
+            <w:r>
+              <w:t xml:space="preserve"> po</w:t>
             </w:r>
             <w:r>
               <w:t xml:space="preserve">r ser simples </w:t>
@@ -3101,9 +3153,11 @@
         </w:numPr>
       </w:pPr>
       <w:bookmarkStart w:id="7" w:name="_Toc134985954"/>
+      <w:proofErr w:type="spellStart"/>
       <w:r>
         <w:t>Git</w:t>
       </w:r>
+      <w:proofErr w:type="spellEnd"/>
       <w:r>
         <w:t xml:space="preserve"> + GitHub</w:t>
       </w:r>
@@ -3115,13 +3169,13 @@
           <w:noProof/>
         </w:rPr>
         <w:drawing>
-          <wp:anchor distT="0" distB="0" distL="114300" distR="114300" simplePos="0" relativeHeight="251678720" behindDoc="0" locked="0" layoutInCell="1" allowOverlap="1" wp14:anchorId="4430215C" wp14:editId="68CF50E6">
+          <wp:anchor distT="0" distB="0" distL="114300" distR="114300" simplePos="0" relativeHeight="251678720" behindDoc="0" locked="0" layoutInCell="1" allowOverlap="1" wp14:anchorId="4430215C" wp14:editId="02D7B91D">
             <wp:simplePos x="0" y="0"/>
             <wp:positionH relativeFrom="column">
-              <wp:posOffset>4650370</wp:posOffset>
+              <wp:posOffset>4538033</wp:posOffset>
             </wp:positionH>
             <wp:positionV relativeFrom="paragraph">
-              <wp:posOffset>212393</wp:posOffset>
+              <wp:posOffset>91664</wp:posOffset>
             </wp:positionV>
             <wp:extent cx="1441118" cy="752749"/>
             <wp:effectExtent l="0" t="0" r="0" b="0"/>
@@ -3236,7 +3290,15 @@
               <w:t xml:space="preserve">Para controle de versão </w:t>
             </w:r>
             <w:r>
-              <w:t>utilizamos o Git mais o sistema G</w:t>
+              <w:t xml:space="preserve">utilizamos o </w:t>
+            </w:r>
+            <w:proofErr w:type="spellStart"/>
+            <w:r>
+              <w:t>Git</w:t>
+            </w:r>
+            <w:proofErr w:type="spellEnd"/>
+            <w:r>
+              <w:t xml:space="preserve"> mais o sistema G</w:t>
             </w:r>
             <w:r>
               <w:t>i</w:t>
@@ -3253,11 +3315,33 @@
               <w:t xml:space="preserve">Link do repositório: </w:t>
             </w:r>
             <w:hyperlink r:id="rId21" w:history="1">
+              <w:proofErr w:type="spellStart"/>
               <w:r>
                 <w:rPr>
                   <w:rStyle w:val="Hyperlink"/>
                 </w:rPr>
-                <w:t>luanmaciel/MVP2L: Resposit (github.com)</w:t>
+                <w:t>luanmaciel</w:t>
+              </w:r>
+              <w:proofErr w:type="spellEnd"/>
+              <w:r>
+                <w:rPr>
+                  <w:rStyle w:val="Hyperlink"/>
+                </w:rPr>
+                <w:t xml:space="preserve">/MVP2L: </w:t>
+              </w:r>
+              <w:proofErr w:type="spellStart"/>
+              <w:r>
+                <w:rPr>
+                  <w:rStyle w:val="Hyperlink"/>
+                </w:rPr>
+                <w:t>Resposit</w:t>
+              </w:r>
+              <w:proofErr w:type="spellEnd"/>
+              <w:r>
+                <w:rPr>
+                  <w:rStyle w:val="Hyperlink"/>
+                </w:rPr>
+                <w:t xml:space="preserve"> (github.com)</w:t>
               </w:r>
             </w:hyperlink>
           </w:p>
@@ -3383,13 +3467,26 @@
           </w:p>
           <w:p>
             <w:r>
-              <w:t xml:space="preserve">Utilizamos o Excell para elaborar </w:t>
+              <w:t xml:space="preserve">Utilizamos o </w:t>
+            </w:r>
+            <w:proofErr w:type="spellStart"/>
+            <w:r>
+              <w:t>Excell</w:t>
+            </w:r>
+            <w:proofErr w:type="spellEnd"/>
+            <w:r>
+              <w:t xml:space="preserve"> para elaborar </w:t>
             </w:r>
             <w:r>
               <w:t xml:space="preserve">o “esqueleto” das tabelas a serem criadas através dos comandos </w:t>
             </w:r>
-            <w:r>
-              <w:t>sql.</w:t>
+            <w:proofErr w:type="spellStart"/>
+            <w:r>
+              <w:t>sql</w:t>
+            </w:r>
+            <w:proofErr w:type="spellEnd"/>
+            <w:r>
+              <w:t>.</w:t>
             </w:r>
           </w:p>
           <w:p>
@@ -3424,6 +3521,14 @@
     <w:p/>
     <w:p>
       <w:pPr>
+        <w:spacing w:after="160"/>
+      </w:pPr>
+      <w:r>
+        <w:br w:type="page"/>
+      </w:r>
+    </w:p>
+    <w:p>
+      <w:pPr>
         <w:pStyle w:val="Ttulo1"/>
         <w:numPr>
           <w:ilvl w:val="1"/>
@@ -3433,16 +3538,11 @@
       </w:pPr>
       <w:bookmarkStart w:id="9" w:name="_Toc134985956"/>
       <w:r>
+        <w:lastRenderedPageBreak/>
         <w:t>[</w:t>
       </w:r>
       <w:r>
-        <w:t>1.4</w:t>
-      </w:r>
-      <w:r>
-        <w:t>]</w:t>
-      </w:r>
-      <w:r>
-        <w:t xml:space="preserve"> Desafio 2: Necessidade do sigilo e propriedade dados</w:t>
+        <w:t>1.4] Desafio 2: Necessidade do sigilo e propriedade dados</w:t>
       </w:r>
       <w:r>
         <w:t>:</w:t>
@@ -3463,90 +3563,42 @@
       </w:pPr>
       <w:bookmarkStart w:id="10" w:name="_Toc134985957"/>
       <w:r>
-        <w:lastRenderedPageBreak/>
         <w:t>Qual é o papel da TI em relação à LGPD dentro da plataforma de e-commerce e no dia a dia de uso operacional dentro da organização?</w:t>
       </w:r>
       <w:bookmarkEnd w:id="10"/>
     </w:p>
+    <w:p/>
     <w:p>
+      <w:pPr>
+        <w:ind w:firstLine="360"/>
+      </w:pPr>
       <w:r>
-        <w:t>que exiba informações das categorias de produto e respectivos produtos de cada categoria. Exiba as seguintes informações: código e nome da categoria, código e descrição do produto, valor unitário, tipo de embalagem e percentual do lucro de cada produto. Caso exista alguma categoria sem produto, favor exibir a categoria e deixar os dados do produto em branco. Classifique a consulta em ordem de categoria e nome de produto de forma ascendente.</w:t>
+        <w:t>A LGPD é uma lei brasileira que entrou em vigor em setembro de 2020 e regulamenta o tratamento de dados pessoais de clientes e usuários, visando proteger a privacidade e a liberdade dessas pessoas. No e-commerce, é comum que os clientes forneçam seus dados pessoais ao criar uma conta ou ao realizar uma compra em uma loja virtual.</w:t>
       </w:r>
     </w:p>
     <w:p/>
     <w:p>
       <w:pPr>
+        <w:ind w:firstLine="360"/>
+      </w:pPr>
+      <w:r>
+        <w:t>O papel da TI é fundamental para garantir que a loja virtual esteja em conformidade com a LGPD, seguindo os princípios e as normas estabelecidos pela lei. Algumas das responsabilidades da TI são23:</w:t>
+      </w:r>
+    </w:p>
+    <w:p/>
+    <w:p>
+      <w:pPr>
         <w:pStyle w:val="PargrafodaLista"/>
         <w:numPr>
           <w:ilvl w:val="0"/>
-          <w:numId w:val="24"/>
+          <w:numId w:val="32"/>
         </w:numPr>
       </w:pPr>
       <w:r>
-        <w:rPr>
-          <w:noProof/>
-        </w:rPr>
-        <w:t>Evidência de Instrução SQL;</w:t>
+        <w:t>Observar os princípios regentes da lei, como finalidade, adequação, necessidade, transparência e segurança no tratamento dos dados pessoais.</w:t>
       </w:r>
       <w:r>
-        <w:rPr>
-          <w:noProof/>
-        </w:rPr>
-        <w:t xml:space="preserve"> </w:t>
-      </w:r>
-      <w:r>
-        <w:rPr>
-          <w:noProof/>
-        </w:rPr>
-        <w:drawing>
-          <wp:inline distT="0" distB="0" distL="0" distR="0" wp14:anchorId="00B90EF8" wp14:editId="04CA7FB9">
-            <wp:extent cx="5760085" cy="505322"/>
-            <wp:effectExtent l="76200" t="76200" r="126365" b="142875"/>
-            <wp:docPr id="379150652" name="Imagem 1"/>
-            <wp:cNvGraphicFramePr>
-              <a:graphicFrameLocks xmlns:a="http://schemas.openxmlformats.org/drawingml/2006/main" noChangeAspect="1"/>
-            </wp:cNvGraphicFramePr>
-            <a:graphic xmlns:a="http://schemas.openxmlformats.org/drawingml/2006/main">
-              <a:graphicData uri="http://schemas.openxmlformats.org/drawingml/2006/picture">
-                <pic:pic xmlns:pic="http://schemas.openxmlformats.org/drawingml/2006/picture">
-                  <pic:nvPicPr>
-                    <pic:cNvPr id="379150652" name=""/>
-                    <pic:cNvPicPr/>
-                  </pic:nvPicPr>
-                  <pic:blipFill>
-                    <a:blip r:embed="rId23"/>
-                    <a:stretch>
-                      <a:fillRect/>
-                    </a:stretch>
-                  </pic:blipFill>
-                  <pic:spPr>
-                    <a:xfrm>
-                      <a:off x="0" y="0"/>
-                      <a:ext cx="5792900" cy="508201"/>
-                    </a:xfrm>
-                    <a:prstGeom prst="rect">
-                      <a:avLst/>
-                    </a:prstGeom>
-                    <a:ln w="38100" cap="sq">
-                      <a:solidFill>
-                        <a:srgbClr val="000000"/>
-                      </a:solidFill>
-                      <a:prstDash val="solid"/>
-                      <a:miter lim="800000"/>
-                    </a:ln>
-                    <a:effectLst>
-                      <a:outerShdw blurRad="50800" dist="38100" dir="2700000" algn="tl" rotWithShape="0">
-                        <a:srgbClr val="000000">
-                          <a:alpha val="43000"/>
-                        </a:srgbClr>
-                      </a:outerShdw>
-                    </a:effectLst>
-                  </pic:spPr>
-                </pic:pic>
-              </a:graphicData>
-            </a:graphic>
-          </wp:inline>
-        </w:drawing>
+        <w:br/>
       </w:r>
     </w:p>
     <w:p>
@@ -3554,74 +3606,71 @@
         <w:pStyle w:val="PargrafodaLista"/>
         <w:numPr>
           <w:ilvl w:val="0"/>
-          <w:numId w:val="24"/>
+          <w:numId w:val="32"/>
         </w:numPr>
       </w:pPr>
       <w:r>
-        <w:rPr>
-          <w:noProof/>
-        </w:rPr>
-        <w:t>Evidência  de tabela com SELECT * FROM;</w:t>
+        <w:t>Fornecer explicações detalhadas aos usuários sobre a finalidade da coleta de cada dado, o tempo de armazenamento, os direitos do titular e o consentimento para o uso dos dados.</w:t>
       </w:r>
       <w:r>
-        <w:rPr>
-          <w:noProof/>
-        </w:rPr>
-        <w:t xml:space="preserve"> </w:t>
+        <w:br/>
+      </w:r>
+    </w:p>
+    <w:p>
+      <w:pPr>
+        <w:pStyle w:val="PargrafodaLista"/>
+        <w:numPr>
+          <w:ilvl w:val="0"/>
+          <w:numId w:val="32"/>
+        </w:numPr>
+      </w:pPr>
+      <w:r>
+        <w:t>Conhecer os comportamentos vedados pela lei, como o uso indiscriminado dos dados pessoais ou o tratamento de dados sensíveis sem autorização específica.</w:t>
       </w:r>
       <w:r>
-        <w:rPr>
-          <w:noProof/>
-        </w:rPr>
-        <w:drawing>
-          <wp:inline distT="0" distB="0" distL="0" distR="0" wp14:anchorId="51379AAC" wp14:editId="28E74530">
-            <wp:extent cx="5541010" cy="2214471"/>
-            <wp:effectExtent l="76200" t="76200" r="135890" b="128905"/>
-            <wp:docPr id="2014012388" name="Imagem 1" descr="Interface gráfica do usuário, Texto, Aplicativo&#10;&#10;Descrição gerada automaticamente"/>
-            <wp:cNvGraphicFramePr>
-              <a:graphicFrameLocks xmlns:a="http://schemas.openxmlformats.org/drawingml/2006/main" noChangeAspect="1"/>
-            </wp:cNvGraphicFramePr>
-            <a:graphic xmlns:a="http://schemas.openxmlformats.org/drawingml/2006/main">
-              <a:graphicData uri="http://schemas.openxmlformats.org/drawingml/2006/picture">
-                <pic:pic xmlns:pic="http://schemas.openxmlformats.org/drawingml/2006/picture">
-                  <pic:nvPicPr>
-                    <pic:cNvPr id="2014012388" name="Imagem 1" descr="Interface gráfica do usuário, Texto, Aplicativo&#10;&#10;Descrição gerada automaticamente"/>
-                    <pic:cNvPicPr/>
-                  </pic:nvPicPr>
-                  <pic:blipFill>
-                    <a:blip r:embed="rId24"/>
-                    <a:stretch>
-                      <a:fillRect/>
-                    </a:stretch>
-                  </pic:blipFill>
-                  <pic:spPr>
-                    <a:xfrm>
-                      <a:off x="0" y="0"/>
-                      <a:ext cx="5550364" cy="2218209"/>
-                    </a:xfrm>
-                    <a:prstGeom prst="rect">
-                      <a:avLst/>
-                    </a:prstGeom>
-                    <a:ln w="38100" cap="sq">
-                      <a:solidFill>
-                        <a:srgbClr val="000000"/>
-                      </a:solidFill>
-                      <a:prstDash val="solid"/>
-                      <a:miter lim="800000"/>
-                    </a:ln>
-                    <a:effectLst>
-                      <a:outerShdw blurRad="50800" dist="38100" dir="2700000" algn="tl" rotWithShape="0">
-                        <a:srgbClr val="000000">
-                          <a:alpha val="43000"/>
-                        </a:srgbClr>
-                      </a:outerShdw>
-                    </a:effectLst>
-                  </pic:spPr>
-                </pic:pic>
-              </a:graphicData>
-            </a:graphic>
-          </wp:inline>
-        </w:drawing>
+        <w:br/>
+      </w:r>
+    </w:p>
+    <w:p>
+      <w:pPr>
+        <w:pStyle w:val="PargrafodaLista"/>
+        <w:numPr>
+          <w:ilvl w:val="0"/>
+          <w:numId w:val="32"/>
+        </w:numPr>
+      </w:pPr>
+      <w:r>
+        <w:t>Ter (ainda mais) cuidado com dados pessoais sensíveis, como religião, raça, etnia, opção sexual, opinião política, etc., que exigem um nível maior de proteção e segurança.</w:t>
+      </w:r>
+      <w:r>
+        <w:br/>
+      </w:r>
+    </w:p>
+    <w:p>
+      <w:pPr>
+        <w:pStyle w:val="PargrafodaLista"/>
+        <w:numPr>
+          <w:ilvl w:val="0"/>
+          <w:numId w:val="32"/>
+        </w:numPr>
+      </w:pPr>
+      <w:r>
+        <w:t>Definir políticas de segurança da informação, como criptografia, controle de acesso, backup e auditoria, para evitar vazamentos, invasões ou perdas de dados.</w:t>
+      </w:r>
+      <w:r>
+        <w:br/>
+      </w:r>
+    </w:p>
+    <w:p>
+      <w:pPr>
+        <w:pStyle w:val="PargrafodaLista"/>
+        <w:numPr>
+          <w:ilvl w:val="0"/>
+          <w:numId w:val="32"/>
+        </w:numPr>
+      </w:pPr>
+      <w:r>
+        <w:t>Entender o seu papel na cadeia de tratamento dos dados pessoais, seja como controlador (quem decide como os dados serão tratados), operador (quem executa o tratamento dos dados) ou encarregado (quem faz a ponte entre o controlador, o titular e a autoridade nacional).</w:t>
       </w:r>
     </w:p>
     <w:p/>
@@ -3639,85 +3688,75 @@
       </w:r>
       <w:bookmarkEnd w:id="11"/>
     </w:p>
+    <w:p/>
     <w:p>
+      <w:pPr>
+        <w:ind w:firstLine="360"/>
+      </w:pPr>
       <w:r>
-        <w:t>Exiba as seguintes informações: código e nome do cliente, e-mail, telefone, login, data de nascimento, dia da semana de nascimento, anos de vida, sexo biológico e CPF.</w:t>
+        <w:t xml:space="preserve">Uma possível recomendação de proteção aos dados é a criptografia, que consiste em transformar os dados em códigos ilegíveis para quem não tem a chave de acesso. </w:t>
+      </w:r>
+    </w:p>
+    <w:p>
+      <w:pPr>
+        <w:ind w:firstLine="360"/>
+      </w:pPr>
+      <w:r>
+        <w:t>A criptografia pode ser aplicada tanto na transmissão quanto no armazenamento dos dados pessoais, dificultando o acesso indevido por terceiros.</w:t>
+      </w:r>
+      <w:r>
+        <w:br/>
+      </w:r>
+    </w:p>
+    <w:p>
+      <w:pPr>
+        <w:ind w:firstLine="360"/>
+      </w:pPr>
+      <w:r>
+        <w:t>Para implantar a criptografia em um e-commerce, é preciso utilizar um protocolo seguro de comunicação, como o HTTPS, que garante que os dados enviados e recebidos pelo site sejam criptografados. Além disso, é preciso escolher um método de criptografia adequado para os dados armazenados, como o AES ou o RSA, que são algoritmos reconhecidos pela sua segurança e eficiência.</w:t>
       </w:r>
     </w:p>
     <w:p/>
     <w:p>
       <w:pPr>
+        <w:ind w:firstLine="360"/>
+      </w:pPr>
+      <w:r>
+        <w:t>Outra possível recomendação de proteção aos dados é o controle de acesso, que consiste em definir quem pode acessar, modificar ou excluir os dados pessoais dos clientes. O controle de acesso pode ser baseado em critérios como o nível de hierarquia, a função desempenhada ou a necessidade de informação. Para implantar o controle de acesso em um e-commerce, é preciso criar perfis de usuários com diferentes permissões e senhas, além de monitorar e registrar as atividades realizadas por cada um. Dessa forma, é possível evitar que os dados pessoais sejam acessados por pessoas não autorizadas ou usados para fins indevidos.</w:t>
+      </w:r>
+    </w:p>
+    <w:p>
+      <w:pPr>
+        <w:ind w:firstLine="360"/>
+      </w:pPr>
+    </w:p>
+    <w:p>
+      <w:pPr>
+        <w:ind w:firstLine="360"/>
+      </w:pPr>
+      <w:r>
+        <w:lastRenderedPageBreak/>
+        <w:t>Para atender a LGPD com tantas pessoas acessando dados sensíveis dos clientes, é preciso adotar algumas medidas, como:</w:t>
+      </w:r>
+    </w:p>
+    <w:p>
+      <w:pPr>
+        <w:ind w:firstLine="360"/>
+      </w:pPr>
+    </w:p>
+    <w:p>
+      <w:pPr>
         <w:pStyle w:val="PargrafodaLista"/>
         <w:numPr>
           <w:ilvl w:val="0"/>
-          <w:numId w:val="25"/>
+          <w:numId w:val="33"/>
         </w:numPr>
       </w:pPr>
       <w:r>
-        <w:rPr>
-          <w:noProof/>
-        </w:rPr>
-        <w:t>Evidência de Instrução SQL;</w:t>
+        <w:t>Limitar o acesso aos dados sensíveis apenas às pessoas que realmente precisam deles para realizar suas atividades, seguindo o princípio da necessidade.</w:t>
       </w:r>
       <w:r>
-        <w:rPr>
-          <w:noProof/>
-        </w:rPr>
-        <w:t xml:space="preserve"> </w:t>
-      </w:r>
-      <w:r>
-        <w:rPr>
-          <w:noProof/>
-        </w:rPr>
-        <w:drawing>
-          <wp:inline distT="0" distB="0" distL="0" distR="0" wp14:anchorId="6D115778" wp14:editId="3BFA61CF">
-            <wp:extent cx="5381625" cy="1793507"/>
-            <wp:effectExtent l="76200" t="76200" r="123825" b="130810"/>
-            <wp:docPr id="2002087655" name="Imagem 1" descr="Texto, Carta&#10;&#10;Descrição gerada automaticamente"/>
-            <wp:cNvGraphicFramePr>
-              <a:graphicFrameLocks xmlns:a="http://schemas.openxmlformats.org/drawingml/2006/main" noChangeAspect="1"/>
-            </wp:cNvGraphicFramePr>
-            <a:graphic xmlns:a="http://schemas.openxmlformats.org/drawingml/2006/main">
-              <a:graphicData uri="http://schemas.openxmlformats.org/drawingml/2006/picture">
-                <pic:pic xmlns:pic="http://schemas.openxmlformats.org/drawingml/2006/picture">
-                  <pic:nvPicPr>
-                    <pic:cNvPr id="2002087655" name="Imagem 1" descr="Texto, Carta&#10;&#10;Descrição gerada automaticamente"/>
-                    <pic:cNvPicPr/>
-                  </pic:nvPicPr>
-                  <pic:blipFill>
-                    <a:blip r:embed="rId25"/>
-                    <a:stretch>
-                      <a:fillRect/>
-                    </a:stretch>
-                  </pic:blipFill>
-                  <pic:spPr>
-                    <a:xfrm>
-                      <a:off x="0" y="0"/>
-                      <a:ext cx="5388674" cy="1795856"/>
-                    </a:xfrm>
-                    <a:prstGeom prst="rect">
-                      <a:avLst/>
-                    </a:prstGeom>
-                    <a:ln w="38100" cap="sq">
-                      <a:solidFill>
-                        <a:srgbClr val="000000"/>
-                      </a:solidFill>
-                      <a:prstDash val="solid"/>
-                      <a:miter lim="800000"/>
-                    </a:ln>
-                    <a:effectLst>
-                      <a:outerShdw blurRad="50800" dist="38100" dir="2700000" algn="tl" rotWithShape="0">
-                        <a:srgbClr val="000000">
-                          <a:alpha val="43000"/>
-                        </a:srgbClr>
-                      </a:outerShdw>
-                    </a:effectLst>
-                  </pic:spPr>
-                </pic:pic>
-              </a:graphicData>
-            </a:graphic>
-          </wp:inline>
-        </w:drawing>
+        <w:br/>
       </w:r>
     </w:p>
     <w:p>
@@ -3725,78 +3764,67 @@
         <w:pStyle w:val="PargrafodaLista"/>
         <w:numPr>
           <w:ilvl w:val="0"/>
-          <w:numId w:val="25"/>
+          <w:numId w:val="33"/>
         </w:numPr>
       </w:pPr>
       <w:r>
-        <w:rPr>
-          <w:noProof/>
-        </w:rPr>
-        <w:lastRenderedPageBreak/>
-        <w:t>Evidência  de tabela com SELECT * FROM;</w:t>
+        <w:t>Treinar e conscientizar as pessoas sobre as normas e as boas práticas da LGPD, enfatizando a importância de respeitar os direitos dos titulares e de evitar vazamentos ou usos indevidos dos dados.</w:t>
       </w:r>
       <w:r>
-        <w:rPr>
-          <w:noProof/>
-        </w:rPr>
-        <w:t xml:space="preserve"> </w:t>
+        <w:br/>
+      </w:r>
+    </w:p>
+    <w:p>
+      <w:pPr>
+        <w:pStyle w:val="PargrafodaLista"/>
+        <w:numPr>
+          <w:ilvl w:val="0"/>
+          <w:numId w:val="33"/>
+        </w:numPr>
+      </w:pPr>
+      <w:r>
+        <w:t xml:space="preserve">Implementar políticas e ferramentas de segurança da informação, como criptografia, controle de acesso, backup e auditoria, para proteger os dados sensíveis </w:t>
       </w:r>
       <w:r>
-        <w:rPr>
-          <w:noProof/>
-        </w:rPr>
-        <w:drawing>
-          <wp:inline distT="0" distB="0" distL="0" distR="0" wp14:anchorId="3A9D45A9" wp14:editId="4A0D9B36">
-            <wp:extent cx="5087802" cy="1194949"/>
-            <wp:effectExtent l="76200" t="76200" r="132080" b="139065"/>
-            <wp:docPr id="1720416834" name="Imagem 1" descr="Interface gráfica do usuário, Texto, Aplicativo&#10;&#10;Descrição gerada automaticamente"/>
-            <wp:cNvGraphicFramePr>
-              <a:graphicFrameLocks xmlns:a="http://schemas.openxmlformats.org/drawingml/2006/main" noChangeAspect="1"/>
-            </wp:cNvGraphicFramePr>
-            <a:graphic xmlns:a="http://schemas.openxmlformats.org/drawingml/2006/main">
-              <a:graphicData uri="http://schemas.openxmlformats.org/drawingml/2006/picture">
-                <pic:pic xmlns:pic="http://schemas.openxmlformats.org/drawingml/2006/picture">
-                  <pic:nvPicPr>
-                    <pic:cNvPr id="1720416834" name="Imagem 1" descr="Interface gráfica do usuário, Texto, Aplicativo&#10;&#10;Descrição gerada automaticamente"/>
-                    <pic:cNvPicPr/>
-                  </pic:nvPicPr>
-                  <pic:blipFill>
-                    <a:blip r:embed="rId26"/>
-                    <a:stretch>
-                      <a:fillRect/>
-                    </a:stretch>
-                  </pic:blipFill>
-                  <pic:spPr>
-                    <a:xfrm>
-                      <a:off x="0" y="0"/>
-                      <a:ext cx="5162916" cy="1212591"/>
-                    </a:xfrm>
-                    <a:prstGeom prst="rect">
-                      <a:avLst/>
-                    </a:prstGeom>
-                    <a:ln w="38100" cap="sq">
-                      <a:solidFill>
-                        <a:srgbClr val="000000"/>
-                      </a:solidFill>
-                      <a:prstDash val="solid"/>
-                      <a:miter lim="800000"/>
-                    </a:ln>
-                    <a:effectLst>
-                      <a:outerShdw blurRad="50800" dist="38100" dir="2700000" algn="tl" rotWithShape="0">
-                        <a:srgbClr val="000000">
-                          <a:alpha val="43000"/>
-                        </a:srgbClr>
-                      </a:outerShdw>
-                    </a:effectLst>
-                  </pic:spPr>
-                </pic:pic>
-              </a:graphicData>
-            </a:graphic>
-          </wp:inline>
-        </w:drawing>
+        <w:t>contra-ataques</w:t>
+      </w:r>
+      <w:r>
+        <w:t xml:space="preserve"> externos ou internos.</w:t>
+      </w:r>
+      <w:r>
+        <w:br/>
       </w:r>
     </w:p>
-    <w:p/>
+    <w:p>
+      <w:pPr>
+        <w:pStyle w:val="PargrafodaLista"/>
+        <w:numPr>
+          <w:ilvl w:val="0"/>
+          <w:numId w:val="33"/>
+        </w:numPr>
+      </w:pPr>
+      <w:r>
+        <w:t>Solicitar o consentimento específico e informado dos titulares para o tratamento dos dados sensíveis, explicando claramente a finalidade, a forma e o tempo de uso dos dados.</w:t>
+      </w:r>
+      <w:r>
+        <w:br/>
+      </w:r>
+    </w:p>
+    <w:p>
+      <w:pPr>
+        <w:pStyle w:val="PargrafodaLista"/>
+        <w:numPr>
+          <w:ilvl w:val="0"/>
+          <w:numId w:val="33"/>
+        </w:numPr>
+      </w:pPr>
+      <w:r>
+        <w:t>Garantir que os titulares possam exercer seus direitos sobre os dados sensíveis, como confirmar a existência, acessar, corrigir, anonimizar, bloquear ou eliminar os dados</w:t>
+      </w:r>
+      <w:r>
+        <w:br/>
+      </w:r>
+    </w:p>
     <w:p>
       <w:pPr>
         <w:pStyle w:val="Ttulo2"/>
@@ -3812,170 +3840,140 @@
       <w:bookmarkEnd w:id="12"/>
     </w:p>
     <w:p>
+      <w:pPr>
+        <w:ind w:firstLine="284"/>
+      </w:pPr>
+    </w:p>
+    <w:p>
+      <w:pPr>
+        <w:ind w:firstLine="284"/>
+      </w:pPr>
       <w:r>
-        <w:t>Exiba as seguintes informações: código e nome do cliente, e-mail, telefone, login, data de fundação, dia da semana da fundação, anos de vida da empresa e CNPJ.</w:t>
+        <w:t>Dados anonimizados são aqueles que não permitem identificar o titular, seja por meio de técnicas de despersonalização, como a remoção ou a substituição de informações identificáveis, seja por meio de técnicas de agregação, como a combinação ou a generalização de dados. A LGPD permite o tratamento de dados anonimizados sem o consentimento do titular, desde que não seja possível reverter o processo de anonimização.</w:t>
       </w:r>
     </w:p>
     <w:p/>
     <w:p>
-      <w:pPr>
-        <w:pStyle w:val="PargrafodaLista"/>
-        <w:numPr>
-          <w:ilvl w:val="0"/>
-          <w:numId w:val="26"/>
-        </w:numPr>
-      </w:pPr>
       <w:r>
-        <w:rPr>
-          <w:noProof/>
-        </w:rPr>
-        <w:t>Evidência de Instrução SQL;</w:t>
-      </w:r>
-      <w:r>
-        <w:rPr>
-          <w:noProof/>
-        </w:rPr>
-        <w:t xml:space="preserve"> </w:t>
-      </w:r>
-      <w:r>
-        <w:rPr>
-          <w:noProof/>
-        </w:rPr>
-        <w:drawing>
-          <wp:inline distT="0" distB="0" distL="0" distR="0" wp14:anchorId="056C9DB9" wp14:editId="17C6E234">
-            <wp:extent cx="4563232" cy="1446319"/>
-            <wp:effectExtent l="76200" t="76200" r="123190" b="135255"/>
-            <wp:docPr id="1832911207" name="Imagem 1" descr="Texto, Carta&#10;&#10;Descrição gerada automaticamente"/>
-            <wp:cNvGraphicFramePr>
-              <a:graphicFrameLocks xmlns:a="http://schemas.openxmlformats.org/drawingml/2006/main" noChangeAspect="1"/>
-            </wp:cNvGraphicFramePr>
-            <a:graphic xmlns:a="http://schemas.openxmlformats.org/drawingml/2006/main">
-              <a:graphicData uri="http://schemas.openxmlformats.org/drawingml/2006/picture">
-                <pic:pic xmlns:pic="http://schemas.openxmlformats.org/drawingml/2006/picture">
-                  <pic:nvPicPr>
-                    <pic:cNvPr id="1832911207" name="Imagem 1" descr="Texto, Carta&#10;&#10;Descrição gerada automaticamente"/>
-                    <pic:cNvPicPr/>
-                  </pic:nvPicPr>
-                  <pic:blipFill>
-                    <a:blip r:embed="rId27"/>
-                    <a:stretch>
-                      <a:fillRect/>
-                    </a:stretch>
-                  </pic:blipFill>
-                  <pic:spPr>
-                    <a:xfrm>
-                      <a:off x="0" y="0"/>
-                      <a:ext cx="4667077" cy="1479233"/>
-                    </a:xfrm>
-                    <a:prstGeom prst="rect">
-                      <a:avLst/>
-                    </a:prstGeom>
-                    <a:ln w="38100" cap="sq">
-                      <a:solidFill>
-                        <a:srgbClr val="000000"/>
-                      </a:solidFill>
-                      <a:prstDash val="solid"/>
-                      <a:miter lim="800000"/>
-                    </a:ln>
-                    <a:effectLst>
-                      <a:outerShdw blurRad="50800" dist="38100" dir="2700000" algn="tl" rotWithShape="0">
-                        <a:srgbClr val="000000">
-                          <a:alpha val="43000"/>
-                        </a:srgbClr>
-                      </a:outerShdw>
-                    </a:effectLst>
-                  </pic:spPr>
-                </pic:pic>
-              </a:graphicData>
-            </a:graphic>
-          </wp:inline>
-        </w:drawing>
-      </w:r>
-    </w:p>
-    <w:p>
-      <w:pPr>
-        <w:pStyle w:val="PargrafodaLista"/>
-        <w:numPr>
-          <w:ilvl w:val="0"/>
-          <w:numId w:val="26"/>
-        </w:numPr>
-      </w:pPr>
-      <w:r>
-        <w:rPr>
-          <w:noProof/>
-        </w:rPr>
-        <w:t>Evidência  de tabela com SELECT * FROM;</w:t>
-      </w:r>
-      <w:r>
-        <w:rPr>
-          <w:noProof/>
-        </w:rPr>
-        <w:t xml:space="preserve"> </w:t>
-      </w:r>
-      <w:r>
-        <w:rPr>
-          <w:noProof/>
-        </w:rPr>
-        <w:drawing>
-          <wp:inline distT="0" distB="0" distL="0" distR="0" wp14:anchorId="21E1F5F2" wp14:editId="225EAC5C">
-            <wp:extent cx="5223416" cy="915947"/>
-            <wp:effectExtent l="76200" t="76200" r="130175" b="132080"/>
-            <wp:docPr id="32170120" name="Imagem 1" descr="Interface gráfica do usuário, Aplicativo&#10;&#10;Descrição gerada automaticamente"/>
-            <wp:cNvGraphicFramePr>
-              <a:graphicFrameLocks xmlns:a="http://schemas.openxmlformats.org/drawingml/2006/main" noChangeAspect="1"/>
-            </wp:cNvGraphicFramePr>
-            <a:graphic xmlns:a="http://schemas.openxmlformats.org/drawingml/2006/main">
-              <a:graphicData uri="http://schemas.openxmlformats.org/drawingml/2006/picture">
-                <pic:pic xmlns:pic="http://schemas.openxmlformats.org/drawingml/2006/picture">
-                  <pic:nvPicPr>
-                    <pic:cNvPr id="32170120" name="Imagem 1" descr="Interface gráfica do usuário, Aplicativo&#10;&#10;Descrição gerada automaticamente"/>
-                    <pic:cNvPicPr/>
-                  </pic:nvPicPr>
-                  <pic:blipFill>
-                    <a:blip r:embed="rId28"/>
-                    <a:stretch>
-                      <a:fillRect/>
-                    </a:stretch>
-                  </pic:blipFill>
-                  <pic:spPr>
-                    <a:xfrm>
-                      <a:off x="0" y="0"/>
-                      <a:ext cx="5289827" cy="927593"/>
-                    </a:xfrm>
-                    <a:prstGeom prst="rect">
-                      <a:avLst/>
-                    </a:prstGeom>
-                    <a:ln w="38100" cap="sq">
-                      <a:solidFill>
-                        <a:srgbClr val="000000"/>
-                      </a:solidFill>
-                      <a:prstDash val="solid"/>
-                      <a:miter lim="800000"/>
-                    </a:ln>
-                    <a:effectLst>
-                      <a:outerShdw blurRad="50800" dist="38100" dir="2700000" algn="tl" rotWithShape="0">
-                        <a:srgbClr val="000000">
-                          <a:alpha val="43000"/>
-                        </a:srgbClr>
-                      </a:outerShdw>
-                    </a:effectLst>
-                  </pic:spPr>
-                </pic:pic>
-              </a:graphicData>
-            </a:graphic>
-          </wp:inline>
-        </w:drawing>
+        <w:t>Alguns exemplos de dados anonimizados para os clientes são:</w:t>
       </w:r>
     </w:p>
     <w:p/>
     <w:p>
       <w:pPr>
         <w:pStyle w:val="PargrafodaLista"/>
+        <w:numPr>
+          <w:ilvl w:val="0"/>
+          <w:numId w:val="34"/>
+        </w:numPr>
+      </w:pPr>
+      <w:r>
+        <w:t>Idade: em vez de informar a data de nascimento exata, pode-se informar apenas a faixa etária do cliente, como 18-25 anos, 26-35 anos, etc.</w:t>
+      </w:r>
+    </w:p>
+    <w:p/>
+    <w:p>
+      <w:pPr>
+        <w:pStyle w:val="PargrafodaLista"/>
+        <w:numPr>
+          <w:ilvl w:val="0"/>
+          <w:numId w:val="34"/>
+        </w:numPr>
+      </w:pPr>
+      <w:r>
+        <w:t>Localização: em vez de informar o endereço completo, pode-se informar apenas a cidade, o estado ou a região do cliente, como São Paulo, SP ou Sudeste.</w:t>
+      </w:r>
+    </w:p>
+    <w:p/>
+    <w:p>
+      <w:pPr>
+        <w:pStyle w:val="PargrafodaLista"/>
+        <w:numPr>
+          <w:ilvl w:val="0"/>
+          <w:numId w:val="34"/>
+        </w:numPr>
+      </w:pPr>
+      <w:r>
+        <w:t>Gênero: em vez de informar o gênero específico do cliente, pode-se informar apenas uma categoria mais ampla, como masculino, feminino ou outro.</w:t>
+      </w:r>
+    </w:p>
+    <w:p/>
+    <w:p>
+      <w:pPr>
+        <w:pStyle w:val="PargrafodaLista"/>
+        <w:numPr>
+          <w:ilvl w:val="0"/>
+          <w:numId w:val="34"/>
+        </w:numPr>
+      </w:pPr>
+      <w:r>
+        <w:rPr>
+          <w:highlight w:val="yellow"/>
+        </w:rPr>
+        <w:t>Histórico de compras</w:t>
+      </w:r>
+      <w:r>
+        <w:t>: em vez de informar os produtos comprados pelo cliente, pode-se informar apenas as categorias ou as marcas dos produtos, como eletrônicos, roupas ou Nike.</w:t>
+      </w:r>
+    </w:p>
+    <w:p/>
+    <w:p>
+      <w:pPr>
+        <w:pStyle w:val="PargrafodaLista"/>
+        <w:numPr>
+          <w:ilvl w:val="0"/>
+          <w:numId w:val="34"/>
+        </w:numPr>
+      </w:pPr>
+      <w:r>
+        <w:rPr>
+          <w:highlight w:val="yellow"/>
+        </w:rPr>
+        <w:t>Preferências</w:t>
+      </w:r>
+      <w:r>
+        <w:t>: em vez de informar os interesses ou as opiniões do cliente, pode-se informar apenas os temas ou os assuntos relacionados, como esportes, música ou política.</w:t>
+      </w:r>
+    </w:p>
+    <w:p/>
+    <w:p>
+      <w:r>
+        <w:t>O uso desses dados anonimizados dentro e fora do e-commerce pode ser feito para fins de pesquisa, análise, estatística ou marketing. Por exemplo:</w:t>
+      </w:r>
+    </w:p>
+    <w:p/>
+    <w:p>
+      <w:pPr>
+        <w:pStyle w:val="PargrafodaLista"/>
+        <w:numPr>
+          <w:ilvl w:val="0"/>
+          <w:numId w:val="35"/>
+        </w:numPr>
+      </w:pPr>
+      <w:r>
+        <w:t>Dentro do e-commerce, os dados anonimizados podem ser usados para entender o perfil e o comportamento dos clientes, segmentar o público-alvo, personalizar as ofertas e as recomendações, melhorar a experiência de compra e aumentar as vendas.</w:t>
+      </w:r>
+    </w:p>
+    <w:p>
+      <w:pPr>
+        <w:pStyle w:val="PargrafodaLista"/>
+        <w:numPr>
+          <w:ilvl w:val="0"/>
+          <w:numId w:val="35"/>
+        </w:numPr>
+      </w:pPr>
+      <w:r>
+        <w:t>Fora do e-commerce, os dados anonimizados podem ser usados para compartilhar com parceiros comerciais, fornecedores ou órgãos públicos, gerar relatórios ou indicadores de desempenho, realizar estudos ou pesquisas de mercado e contribuir para o desenvolvimento social ou econômico.</w:t>
+      </w:r>
+    </w:p>
+    <w:p>
+      <w:pPr>
+        <w:pStyle w:val="PargrafodaLista"/>
         <w:ind w:left="1068"/>
       </w:pPr>
     </w:p>
     <w:sectPr>
-      <w:footerReference w:type="default" r:id="rId29"/>
+      <w:footerReference w:type="default" r:id="rId23"/>
       <w:pgSz w:w="11906" w:h="16838"/>
       <w:pgMar w:top="1440" w:right="1080" w:bottom="1440" w:left="1080" w:header="283" w:footer="354" w:gutter="0"/>
       <w:pgNumType w:start="0"/>
@@ -5201,6 +5199,232 @@
     </w:lvl>
   </w:abstractNum>
   <w:abstractNum w:abstractNumId="11" w15:restartNumberingAfterBreak="0">
+    <w:nsid w:val="390C3B75"/>
+    <w:multiLevelType w:val="hybridMultilevel"/>
+    <w:tmpl w:val="21D6828C"/>
+    <w:lvl w:ilvl="0" w:tplc="04160001">
+      <w:start w:val="1"/>
+      <w:numFmt w:val="bullet"/>
+      <w:lvlText w:val=""/>
+      <w:lvlJc w:val="left"/>
+      <w:pPr>
+        <w:ind w:left="720" w:hanging="360"/>
+      </w:pPr>
+      <w:rPr>
+        <w:rFonts w:ascii="Symbol" w:hAnsi="Symbol" w:hint="default"/>
+      </w:rPr>
+    </w:lvl>
+    <w:lvl w:ilvl="1" w:tplc="04160003" w:tentative="1">
+      <w:start w:val="1"/>
+      <w:numFmt w:val="bullet"/>
+      <w:lvlText w:val="o"/>
+      <w:lvlJc w:val="left"/>
+      <w:pPr>
+        <w:ind w:left="1440" w:hanging="360"/>
+      </w:pPr>
+      <w:rPr>
+        <w:rFonts w:ascii="Courier New" w:hAnsi="Courier New" w:cs="Courier New" w:hint="default"/>
+      </w:rPr>
+    </w:lvl>
+    <w:lvl w:ilvl="2" w:tplc="04160005" w:tentative="1">
+      <w:start w:val="1"/>
+      <w:numFmt w:val="bullet"/>
+      <w:lvlText w:val=""/>
+      <w:lvlJc w:val="left"/>
+      <w:pPr>
+        <w:ind w:left="2160" w:hanging="360"/>
+      </w:pPr>
+      <w:rPr>
+        <w:rFonts w:ascii="Wingdings" w:hAnsi="Wingdings" w:hint="default"/>
+      </w:rPr>
+    </w:lvl>
+    <w:lvl w:ilvl="3" w:tplc="04160001" w:tentative="1">
+      <w:start w:val="1"/>
+      <w:numFmt w:val="bullet"/>
+      <w:lvlText w:val=""/>
+      <w:lvlJc w:val="left"/>
+      <w:pPr>
+        <w:ind w:left="2880" w:hanging="360"/>
+      </w:pPr>
+      <w:rPr>
+        <w:rFonts w:ascii="Symbol" w:hAnsi="Symbol" w:hint="default"/>
+      </w:rPr>
+    </w:lvl>
+    <w:lvl w:ilvl="4" w:tplc="04160003" w:tentative="1">
+      <w:start w:val="1"/>
+      <w:numFmt w:val="bullet"/>
+      <w:lvlText w:val="o"/>
+      <w:lvlJc w:val="left"/>
+      <w:pPr>
+        <w:ind w:left="3600" w:hanging="360"/>
+      </w:pPr>
+      <w:rPr>
+        <w:rFonts w:ascii="Courier New" w:hAnsi="Courier New" w:cs="Courier New" w:hint="default"/>
+      </w:rPr>
+    </w:lvl>
+    <w:lvl w:ilvl="5" w:tplc="04160005" w:tentative="1">
+      <w:start w:val="1"/>
+      <w:numFmt w:val="bullet"/>
+      <w:lvlText w:val=""/>
+      <w:lvlJc w:val="left"/>
+      <w:pPr>
+        <w:ind w:left="4320" w:hanging="360"/>
+      </w:pPr>
+      <w:rPr>
+        <w:rFonts w:ascii="Wingdings" w:hAnsi="Wingdings" w:hint="default"/>
+      </w:rPr>
+    </w:lvl>
+    <w:lvl w:ilvl="6" w:tplc="04160001" w:tentative="1">
+      <w:start w:val="1"/>
+      <w:numFmt w:val="bullet"/>
+      <w:lvlText w:val=""/>
+      <w:lvlJc w:val="left"/>
+      <w:pPr>
+        <w:ind w:left="5040" w:hanging="360"/>
+      </w:pPr>
+      <w:rPr>
+        <w:rFonts w:ascii="Symbol" w:hAnsi="Symbol" w:hint="default"/>
+      </w:rPr>
+    </w:lvl>
+    <w:lvl w:ilvl="7" w:tplc="04160003" w:tentative="1">
+      <w:start w:val="1"/>
+      <w:numFmt w:val="bullet"/>
+      <w:lvlText w:val="o"/>
+      <w:lvlJc w:val="left"/>
+      <w:pPr>
+        <w:ind w:left="5760" w:hanging="360"/>
+      </w:pPr>
+      <w:rPr>
+        <w:rFonts w:ascii="Courier New" w:hAnsi="Courier New" w:cs="Courier New" w:hint="default"/>
+      </w:rPr>
+    </w:lvl>
+    <w:lvl w:ilvl="8" w:tplc="04160005" w:tentative="1">
+      <w:start w:val="1"/>
+      <w:numFmt w:val="bullet"/>
+      <w:lvlText w:val=""/>
+      <w:lvlJc w:val="left"/>
+      <w:pPr>
+        <w:ind w:left="6480" w:hanging="360"/>
+      </w:pPr>
+      <w:rPr>
+        <w:rFonts w:ascii="Wingdings" w:hAnsi="Wingdings" w:hint="default"/>
+      </w:rPr>
+    </w:lvl>
+  </w:abstractNum>
+  <w:abstractNum w:abstractNumId="12" w15:restartNumberingAfterBreak="0">
+    <w:nsid w:val="47DF01D0"/>
+    <w:multiLevelType w:val="hybridMultilevel"/>
+    <w:tmpl w:val="6AAE1C3E"/>
+    <w:lvl w:ilvl="0" w:tplc="04160001">
+      <w:start w:val="1"/>
+      <w:numFmt w:val="bullet"/>
+      <w:lvlText w:val=""/>
+      <w:lvlJc w:val="left"/>
+      <w:pPr>
+        <w:ind w:left="720" w:hanging="360"/>
+      </w:pPr>
+      <w:rPr>
+        <w:rFonts w:ascii="Symbol" w:hAnsi="Symbol" w:hint="default"/>
+      </w:rPr>
+    </w:lvl>
+    <w:lvl w:ilvl="1" w:tplc="04160003" w:tentative="1">
+      <w:start w:val="1"/>
+      <w:numFmt w:val="bullet"/>
+      <w:lvlText w:val="o"/>
+      <w:lvlJc w:val="left"/>
+      <w:pPr>
+        <w:ind w:left="1440" w:hanging="360"/>
+      </w:pPr>
+      <w:rPr>
+        <w:rFonts w:ascii="Courier New" w:hAnsi="Courier New" w:cs="Courier New" w:hint="default"/>
+      </w:rPr>
+    </w:lvl>
+    <w:lvl w:ilvl="2" w:tplc="04160005" w:tentative="1">
+      <w:start w:val="1"/>
+      <w:numFmt w:val="bullet"/>
+      <w:lvlText w:val=""/>
+      <w:lvlJc w:val="left"/>
+      <w:pPr>
+        <w:ind w:left="2160" w:hanging="360"/>
+      </w:pPr>
+      <w:rPr>
+        <w:rFonts w:ascii="Wingdings" w:hAnsi="Wingdings" w:hint="default"/>
+      </w:rPr>
+    </w:lvl>
+    <w:lvl w:ilvl="3" w:tplc="04160001" w:tentative="1">
+      <w:start w:val="1"/>
+      <w:numFmt w:val="bullet"/>
+      <w:lvlText w:val=""/>
+      <w:lvlJc w:val="left"/>
+      <w:pPr>
+        <w:ind w:left="2880" w:hanging="360"/>
+      </w:pPr>
+      <w:rPr>
+        <w:rFonts w:ascii="Symbol" w:hAnsi="Symbol" w:hint="default"/>
+      </w:rPr>
+    </w:lvl>
+    <w:lvl w:ilvl="4" w:tplc="04160003" w:tentative="1">
+      <w:start w:val="1"/>
+      <w:numFmt w:val="bullet"/>
+      <w:lvlText w:val="o"/>
+      <w:lvlJc w:val="left"/>
+      <w:pPr>
+        <w:ind w:left="3600" w:hanging="360"/>
+      </w:pPr>
+      <w:rPr>
+        <w:rFonts w:ascii="Courier New" w:hAnsi="Courier New" w:cs="Courier New" w:hint="default"/>
+      </w:rPr>
+    </w:lvl>
+    <w:lvl w:ilvl="5" w:tplc="04160005" w:tentative="1">
+      <w:start w:val="1"/>
+      <w:numFmt w:val="bullet"/>
+      <w:lvlText w:val=""/>
+      <w:lvlJc w:val="left"/>
+      <w:pPr>
+        <w:ind w:left="4320" w:hanging="360"/>
+      </w:pPr>
+      <w:rPr>
+        <w:rFonts w:ascii="Wingdings" w:hAnsi="Wingdings" w:hint="default"/>
+      </w:rPr>
+    </w:lvl>
+    <w:lvl w:ilvl="6" w:tplc="04160001" w:tentative="1">
+      <w:start w:val="1"/>
+      <w:numFmt w:val="bullet"/>
+      <w:lvlText w:val=""/>
+      <w:lvlJc w:val="left"/>
+      <w:pPr>
+        <w:ind w:left="5040" w:hanging="360"/>
+      </w:pPr>
+      <w:rPr>
+        <w:rFonts w:ascii="Symbol" w:hAnsi="Symbol" w:hint="default"/>
+      </w:rPr>
+    </w:lvl>
+    <w:lvl w:ilvl="7" w:tplc="04160003" w:tentative="1">
+      <w:start w:val="1"/>
+      <w:numFmt w:val="bullet"/>
+      <w:lvlText w:val="o"/>
+      <w:lvlJc w:val="left"/>
+      <w:pPr>
+        <w:ind w:left="5760" w:hanging="360"/>
+      </w:pPr>
+      <w:rPr>
+        <w:rFonts w:ascii="Courier New" w:hAnsi="Courier New" w:cs="Courier New" w:hint="default"/>
+      </w:rPr>
+    </w:lvl>
+    <w:lvl w:ilvl="8" w:tplc="04160005" w:tentative="1">
+      <w:start w:val="1"/>
+      <w:numFmt w:val="bullet"/>
+      <w:lvlText w:val=""/>
+      <w:lvlJc w:val="left"/>
+      <w:pPr>
+        <w:ind w:left="6480" w:hanging="360"/>
+      </w:pPr>
+      <w:rPr>
+        <w:rFonts w:ascii="Wingdings" w:hAnsi="Wingdings" w:hint="default"/>
+      </w:rPr>
+    </w:lvl>
+  </w:abstractNum>
+  <w:abstractNum w:abstractNumId="13" w15:restartNumberingAfterBreak="0">
     <w:nsid w:val="47E14BC2"/>
     <w:multiLevelType w:val="hybridMultilevel"/>
     <w:tmpl w:val="DE782202"/>
@@ -5286,7 +5510,7 @@
       </w:pPr>
     </w:lvl>
   </w:abstractNum>
-  <w:abstractNum w:abstractNumId="12" w15:restartNumberingAfterBreak="0">
+  <w:abstractNum w:abstractNumId="14" w15:restartNumberingAfterBreak="0">
     <w:nsid w:val="4B665C8A"/>
     <w:multiLevelType w:val="hybridMultilevel"/>
     <w:tmpl w:val="7E389730"/>
@@ -5372,7 +5596,7 @@
       </w:pPr>
     </w:lvl>
   </w:abstractNum>
-  <w:abstractNum w:abstractNumId="13" w15:restartNumberingAfterBreak="0">
+  <w:abstractNum w:abstractNumId="15" w15:restartNumberingAfterBreak="0">
     <w:nsid w:val="4FEB3CF7"/>
     <w:multiLevelType w:val="hybridMultilevel"/>
     <w:tmpl w:val="7E389730"/>
@@ -5458,7 +5682,7 @@
       </w:pPr>
     </w:lvl>
   </w:abstractNum>
-  <w:abstractNum w:abstractNumId="14" w15:restartNumberingAfterBreak="0">
+  <w:abstractNum w:abstractNumId="16" w15:restartNumberingAfterBreak="0">
     <w:nsid w:val="561123DD"/>
     <w:multiLevelType w:val="hybridMultilevel"/>
     <w:tmpl w:val="7E389730"/>
@@ -5544,7 +5768,120 @@
       </w:pPr>
     </w:lvl>
   </w:abstractNum>
-  <w:abstractNum w:abstractNumId="15" w15:restartNumberingAfterBreak="0">
+  <w:abstractNum w:abstractNumId="17" w15:restartNumberingAfterBreak="0">
+    <w:nsid w:val="5C254D65"/>
+    <w:multiLevelType w:val="hybridMultilevel"/>
+    <w:tmpl w:val="730AB02C"/>
+    <w:lvl w:ilvl="0" w:tplc="04160001">
+      <w:start w:val="1"/>
+      <w:numFmt w:val="bullet"/>
+      <w:lvlText w:val=""/>
+      <w:lvlJc w:val="left"/>
+      <w:pPr>
+        <w:ind w:left="720" w:hanging="360"/>
+      </w:pPr>
+      <w:rPr>
+        <w:rFonts w:ascii="Symbol" w:hAnsi="Symbol" w:hint="default"/>
+      </w:rPr>
+    </w:lvl>
+    <w:lvl w:ilvl="1" w:tplc="04160003" w:tentative="1">
+      <w:start w:val="1"/>
+      <w:numFmt w:val="bullet"/>
+      <w:lvlText w:val="o"/>
+      <w:lvlJc w:val="left"/>
+      <w:pPr>
+        <w:ind w:left="1440" w:hanging="360"/>
+      </w:pPr>
+      <w:rPr>
+        <w:rFonts w:ascii="Courier New" w:hAnsi="Courier New" w:cs="Courier New" w:hint="default"/>
+      </w:rPr>
+    </w:lvl>
+    <w:lvl w:ilvl="2" w:tplc="04160005" w:tentative="1">
+      <w:start w:val="1"/>
+      <w:numFmt w:val="bullet"/>
+      <w:lvlText w:val=""/>
+      <w:lvlJc w:val="left"/>
+      <w:pPr>
+        <w:ind w:left="2160" w:hanging="360"/>
+      </w:pPr>
+      <w:rPr>
+        <w:rFonts w:ascii="Wingdings" w:hAnsi="Wingdings" w:hint="default"/>
+      </w:rPr>
+    </w:lvl>
+    <w:lvl w:ilvl="3" w:tplc="04160001" w:tentative="1">
+      <w:start w:val="1"/>
+      <w:numFmt w:val="bullet"/>
+      <w:lvlText w:val=""/>
+      <w:lvlJc w:val="left"/>
+      <w:pPr>
+        <w:ind w:left="2880" w:hanging="360"/>
+      </w:pPr>
+      <w:rPr>
+        <w:rFonts w:ascii="Symbol" w:hAnsi="Symbol" w:hint="default"/>
+      </w:rPr>
+    </w:lvl>
+    <w:lvl w:ilvl="4" w:tplc="04160003" w:tentative="1">
+      <w:start w:val="1"/>
+      <w:numFmt w:val="bullet"/>
+      <w:lvlText w:val="o"/>
+      <w:lvlJc w:val="left"/>
+      <w:pPr>
+        <w:ind w:left="3600" w:hanging="360"/>
+      </w:pPr>
+      <w:rPr>
+        <w:rFonts w:ascii="Courier New" w:hAnsi="Courier New" w:cs="Courier New" w:hint="default"/>
+      </w:rPr>
+    </w:lvl>
+    <w:lvl w:ilvl="5" w:tplc="04160005" w:tentative="1">
+      <w:start w:val="1"/>
+      <w:numFmt w:val="bullet"/>
+      <w:lvlText w:val=""/>
+      <w:lvlJc w:val="left"/>
+      <w:pPr>
+        <w:ind w:left="4320" w:hanging="360"/>
+      </w:pPr>
+      <w:rPr>
+        <w:rFonts w:ascii="Wingdings" w:hAnsi="Wingdings" w:hint="default"/>
+      </w:rPr>
+    </w:lvl>
+    <w:lvl w:ilvl="6" w:tplc="04160001" w:tentative="1">
+      <w:start w:val="1"/>
+      <w:numFmt w:val="bullet"/>
+      <w:lvlText w:val=""/>
+      <w:lvlJc w:val="left"/>
+      <w:pPr>
+        <w:ind w:left="5040" w:hanging="360"/>
+      </w:pPr>
+      <w:rPr>
+        <w:rFonts w:ascii="Symbol" w:hAnsi="Symbol" w:hint="default"/>
+      </w:rPr>
+    </w:lvl>
+    <w:lvl w:ilvl="7" w:tplc="04160003" w:tentative="1">
+      <w:start w:val="1"/>
+      <w:numFmt w:val="bullet"/>
+      <w:lvlText w:val="o"/>
+      <w:lvlJc w:val="left"/>
+      <w:pPr>
+        <w:ind w:left="5760" w:hanging="360"/>
+      </w:pPr>
+      <w:rPr>
+        <w:rFonts w:ascii="Courier New" w:hAnsi="Courier New" w:cs="Courier New" w:hint="default"/>
+      </w:rPr>
+    </w:lvl>
+    <w:lvl w:ilvl="8" w:tplc="04160005" w:tentative="1">
+      <w:start w:val="1"/>
+      <w:numFmt w:val="bullet"/>
+      <w:lvlText w:val=""/>
+      <w:lvlJc w:val="left"/>
+      <w:pPr>
+        <w:ind w:left="6480" w:hanging="360"/>
+      </w:pPr>
+      <w:rPr>
+        <w:rFonts w:ascii="Wingdings" w:hAnsi="Wingdings" w:hint="default"/>
+      </w:rPr>
+    </w:lvl>
+  </w:abstractNum>
+  <w:abstractNum w:abstractNumId="18" w15:restartNumberingAfterBreak="0">
     <w:nsid w:val="5CF02DA5"/>
     <w:multiLevelType w:val="hybridMultilevel"/>
     <w:tmpl w:val="7E389730"/>
@@ -5630,7 +5967,7 @@
       </w:pPr>
     </w:lvl>
   </w:abstractNum>
-  <w:abstractNum w:abstractNumId="16" w15:restartNumberingAfterBreak="0">
+  <w:abstractNum w:abstractNumId="19" w15:restartNumberingAfterBreak="0">
     <w:nsid w:val="5E400550"/>
     <w:multiLevelType w:val="hybridMultilevel"/>
     <w:tmpl w:val="7E389730"/>
@@ -5716,7 +6053,7 @@
       </w:pPr>
     </w:lvl>
   </w:abstractNum>
-  <w:abstractNum w:abstractNumId="17" w15:restartNumberingAfterBreak="0">
+  <w:abstractNum w:abstractNumId="20" w15:restartNumberingAfterBreak="0">
     <w:nsid w:val="5E5C40C9"/>
     <w:multiLevelType w:val="hybridMultilevel"/>
     <w:tmpl w:val="43D82B52"/>
@@ -5829,7 +6166,7 @@
       </w:rPr>
     </w:lvl>
   </w:abstractNum>
-  <w:abstractNum w:abstractNumId="18" w15:restartNumberingAfterBreak="0">
+  <w:abstractNum w:abstractNumId="21" w15:restartNumberingAfterBreak="0">
     <w:nsid w:val="5E8844E8"/>
     <w:multiLevelType w:val="hybridMultilevel"/>
     <w:tmpl w:val="7E389730"/>
@@ -5915,7 +6252,120 @@
       </w:pPr>
     </w:lvl>
   </w:abstractNum>
-  <w:abstractNum w:abstractNumId="19" w15:restartNumberingAfterBreak="0">
+  <w:abstractNum w:abstractNumId="22" w15:restartNumberingAfterBreak="0">
+    <w:nsid w:val="60A02FEB"/>
+    <w:multiLevelType w:val="hybridMultilevel"/>
+    <w:tmpl w:val="0C92A2DC"/>
+    <w:lvl w:ilvl="0" w:tplc="04160001">
+      <w:start w:val="1"/>
+      <w:numFmt w:val="bullet"/>
+      <w:lvlText w:val=""/>
+      <w:lvlJc w:val="left"/>
+      <w:pPr>
+        <w:ind w:left="720" w:hanging="360"/>
+      </w:pPr>
+      <w:rPr>
+        <w:rFonts w:ascii="Symbol" w:hAnsi="Symbol" w:hint="default"/>
+      </w:rPr>
+    </w:lvl>
+    <w:lvl w:ilvl="1" w:tplc="04160003" w:tentative="1">
+      <w:start w:val="1"/>
+      <w:numFmt w:val="bullet"/>
+      <w:lvlText w:val="o"/>
+      <w:lvlJc w:val="left"/>
+      <w:pPr>
+        <w:ind w:left="1440" w:hanging="360"/>
+      </w:pPr>
+      <w:rPr>
+        <w:rFonts w:ascii="Courier New" w:hAnsi="Courier New" w:cs="Courier New" w:hint="default"/>
+      </w:rPr>
+    </w:lvl>
+    <w:lvl w:ilvl="2" w:tplc="04160005" w:tentative="1">
+      <w:start w:val="1"/>
+      <w:numFmt w:val="bullet"/>
+      <w:lvlText w:val=""/>
+      <w:lvlJc w:val="left"/>
+      <w:pPr>
+        <w:ind w:left="2160" w:hanging="360"/>
+      </w:pPr>
+      <w:rPr>
+        <w:rFonts w:ascii="Wingdings" w:hAnsi="Wingdings" w:hint="default"/>
+      </w:rPr>
+    </w:lvl>
+    <w:lvl w:ilvl="3" w:tplc="04160001" w:tentative="1">
+      <w:start w:val="1"/>
+      <w:numFmt w:val="bullet"/>
+      <w:lvlText w:val=""/>
+      <w:lvlJc w:val="left"/>
+      <w:pPr>
+        <w:ind w:left="2880" w:hanging="360"/>
+      </w:pPr>
+      <w:rPr>
+        <w:rFonts w:ascii="Symbol" w:hAnsi="Symbol" w:hint="default"/>
+      </w:rPr>
+    </w:lvl>
+    <w:lvl w:ilvl="4" w:tplc="04160003" w:tentative="1">
+      <w:start w:val="1"/>
+      <w:numFmt w:val="bullet"/>
+      <w:lvlText w:val="o"/>
+      <w:lvlJc w:val="left"/>
+      <w:pPr>
+        <w:ind w:left="3600" w:hanging="360"/>
+      </w:pPr>
+      <w:rPr>
+        <w:rFonts w:ascii="Courier New" w:hAnsi="Courier New" w:cs="Courier New" w:hint="default"/>
+      </w:rPr>
+    </w:lvl>
+    <w:lvl w:ilvl="5" w:tplc="04160005" w:tentative="1">
+      <w:start w:val="1"/>
+      <w:numFmt w:val="bullet"/>
+      <w:lvlText w:val=""/>
+      <w:lvlJc w:val="left"/>
+      <w:pPr>
+        <w:ind w:left="4320" w:hanging="360"/>
+      </w:pPr>
+      <w:rPr>
+        <w:rFonts w:ascii="Wingdings" w:hAnsi="Wingdings" w:hint="default"/>
+      </w:rPr>
+    </w:lvl>
+    <w:lvl w:ilvl="6" w:tplc="04160001" w:tentative="1">
+      <w:start w:val="1"/>
+      <w:numFmt w:val="bullet"/>
+      <w:lvlText w:val=""/>
+      <w:lvlJc w:val="left"/>
+      <w:pPr>
+        <w:ind w:left="5040" w:hanging="360"/>
+      </w:pPr>
+      <w:rPr>
+        <w:rFonts w:ascii="Symbol" w:hAnsi="Symbol" w:hint="default"/>
+      </w:rPr>
+    </w:lvl>
+    <w:lvl w:ilvl="7" w:tplc="04160003" w:tentative="1">
+      <w:start w:val="1"/>
+      <w:numFmt w:val="bullet"/>
+      <w:lvlText w:val="o"/>
+      <w:lvlJc w:val="left"/>
+      <w:pPr>
+        <w:ind w:left="5760" w:hanging="360"/>
+      </w:pPr>
+      <w:rPr>
+        <w:rFonts w:ascii="Courier New" w:hAnsi="Courier New" w:cs="Courier New" w:hint="default"/>
+      </w:rPr>
+    </w:lvl>
+    <w:lvl w:ilvl="8" w:tplc="04160005" w:tentative="1">
+      <w:start w:val="1"/>
+      <w:numFmt w:val="bullet"/>
+      <w:lvlText w:val=""/>
+      <w:lvlJc w:val="left"/>
+      <w:pPr>
+        <w:ind w:left="6480" w:hanging="360"/>
+      </w:pPr>
+      <w:rPr>
+        <w:rFonts w:ascii="Wingdings" w:hAnsi="Wingdings" w:hint="default"/>
+      </w:rPr>
+    </w:lvl>
+  </w:abstractNum>
+  <w:abstractNum w:abstractNumId="23" w15:restartNumberingAfterBreak="0">
     <w:nsid w:val="64751759"/>
     <w:multiLevelType w:val="hybridMultilevel"/>
     <w:tmpl w:val="7E389730"/>
@@ -6001,7 +6451,7 @@
       </w:pPr>
     </w:lvl>
   </w:abstractNum>
-  <w:abstractNum w:abstractNumId="20" w15:restartNumberingAfterBreak="0">
+  <w:abstractNum w:abstractNumId="24" w15:restartNumberingAfterBreak="0">
     <w:nsid w:val="64D50321"/>
     <w:multiLevelType w:val="hybridMultilevel"/>
     <w:tmpl w:val="7E389730"/>
@@ -6087,7 +6537,7 @@
       </w:pPr>
     </w:lvl>
   </w:abstractNum>
-  <w:abstractNum w:abstractNumId="21" w15:restartNumberingAfterBreak="0">
+  <w:abstractNum w:abstractNumId="25" w15:restartNumberingAfterBreak="0">
     <w:nsid w:val="68E72C08"/>
     <w:multiLevelType w:val="hybridMultilevel"/>
     <w:tmpl w:val="C45A5BD8"/>
@@ -6173,7 +6623,7 @@
       </w:pPr>
     </w:lvl>
   </w:abstractNum>
-  <w:abstractNum w:abstractNumId="22" w15:restartNumberingAfterBreak="0">
+  <w:abstractNum w:abstractNumId="26" w15:restartNumberingAfterBreak="0">
     <w:nsid w:val="6C997326"/>
     <w:multiLevelType w:val="hybridMultilevel"/>
     <w:tmpl w:val="89BED472"/>
@@ -6259,7 +6709,7 @@
       </w:pPr>
     </w:lvl>
   </w:abstractNum>
-  <w:abstractNum w:abstractNumId="23" w15:restartNumberingAfterBreak="0">
+  <w:abstractNum w:abstractNumId="27" w15:restartNumberingAfterBreak="0">
     <w:nsid w:val="6CFD7866"/>
     <w:multiLevelType w:val="hybridMultilevel"/>
     <w:tmpl w:val="7F7AD0F0"/>
@@ -6345,7 +6795,7 @@
       </w:pPr>
     </w:lvl>
   </w:abstractNum>
-  <w:abstractNum w:abstractNumId="24" w15:restartNumberingAfterBreak="0">
+  <w:abstractNum w:abstractNumId="28" w15:restartNumberingAfterBreak="0">
     <w:nsid w:val="6EAD4407"/>
     <w:multiLevelType w:val="hybridMultilevel"/>
     <w:tmpl w:val="7E389730"/>
@@ -6431,7 +6881,7 @@
       </w:pPr>
     </w:lvl>
   </w:abstractNum>
-  <w:abstractNum w:abstractNumId="25" w15:restartNumberingAfterBreak="0">
+  <w:abstractNum w:abstractNumId="29" w15:restartNumberingAfterBreak="0">
     <w:nsid w:val="75C84BDC"/>
     <w:multiLevelType w:val="hybridMultilevel"/>
     <w:tmpl w:val="DE782202"/>
@@ -6517,7 +6967,7 @@
       </w:pPr>
     </w:lvl>
   </w:abstractNum>
-  <w:abstractNum w:abstractNumId="26" w15:restartNumberingAfterBreak="0">
+  <w:abstractNum w:abstractNumId="30" w15:restartNumberingAfterBreak="0">
     <w:nsid w:val="76F855AA"/>
     <w:multiLevelType w:val="hybridMultilevel"/>
     <w:tmpl w:val="7E389730"/>
@@ -6603,7 +7053,7 @@
       </w:pPr>
     </w:lvl>
   </w:abstractNum>
-  <w:abstractNum w:abstractNumId="27" w15:restartNumberingAfterBreak="0">
+  <w:abstractNum w:abstractNumId="31" w15:restartNumberingAfterBreak="0">
     <w:nsid w:val="78AF3316"/>
     <w:multiLevelType w:val="hybridMultilevel"/>
     <w:tmpl w:val="70944E58"/>
@@ -6689,7 +7139,7 @@
       </w:pPr>
     </w:lvl>
   </w:abstractNum>
-  <w:abstractNum w:abstractNumId="28" w15:restartNumberingAfterBreak="0">
+  <w:abstractNum w:abstractNumId="32" w15:restartNumberingAfterBreak="0">
     <w:nsid w:val="78B57AB7"/>
     <w:multiLevelType w:val="hybridMultilevel"/>
     <w:tmpl w:val="70944E58"/>
@@ -6775,7 +7225,7 @@
       </w:pPr>
     </w:lvl>
   </w:abstractNum>
-  <w:abstractNum w:abstractNumId="29" w15:restartNumberingAfterBreak="0">
+  <w:abstractNum w:abstractNumId="33" w15:restartNumberingAfterBreak="0">
     <w:nsid w:val="78CA42D5"/>
     <w:multiLevelType w:val="hybridMultilevel"/>
     <w:tmpl w:val="7E389730"/>
@@ -6861,7 +7311,7 @@
       </w:pPr>
     </w:lvl>
   </w:abstractNum>
-  <w:abstractNum w:abstractNumId="30" w15:restartNumberingAfterBreak="0">
+  <w:abstractNum w:abstractNumId="34" w15:restartNumberingAfterBreak="0">
     <w:nsid w:val="7C2274CD"/>
     <w:multiLevelType w:val="hybridMultilevel"/>
     <w:tmpl w:val="7E389730"/>
@@ -6954,49 +7404,49 @@
     <w:abstractNumId w:val="2"/>
   </w:num>
   <w:num w:numId="3" w16cid:durableId="488525601">
-    <w:abstractNumId w:val="25"/>
+    <w:abstractNumId w:val="29"/>
   </w:num>
   <w:num w:numId="4" w16cid:durableId="506988172">
-    <w:abstractNumId w:val="11"/>
+    <w:abstractNumId w:val="13"/>
   </w:num>
   <w:num w:numId="5" w16cid:durableId="1970629244">
-    <w:abstractNumId w:val="23"/>
+    <w:abstractNumId w:val="27"/>
   </w:num>
   <w:num w:numId="6" w16cid:durableId="1630282481">
     <w:abstractNumId w:val="8"/>
   </w:num>
   <w:num w:numId="7" w16cid:durableId="1255940600">
-    <w:abstractNumId w:val="22"/>
+    <w:abstractNumId w:val="26"/>
   </w:num>
   <w:num w:numId="8" w16cid:durableId="1163861605">
     <w:abstractNumId w:val="1"/>
   </w:num>
   <w:num w:numId="9" w16cid:durableId="1555892316">
-    <w:abstractNumId w:val="21"/>
+    <w:abstractNumId w:val="25"/>
   </w:num>
   <w:num w:numId="10" w16cid:durableId="1738817040">
     <w:abstractNumId w:val="10"/>
   </w:num>
   <w:num w:numId="11" w16cid:durableId="1144587690">
-    <w:abstractNumId w:val="20"/>
+    <w:abstractNumId w:val="24"/>
   </w:num>
   <w:num w:numId="12" w16cid:durableId="2013023091">
-    <w:abstractNumId w:val="16"/>
+    <w:abstractNumId w:val="19"/>
   </w:num>
   <w:num w:numId="13" w16cid:durableId="351419497">
-    <w:abstractNumId w:val="13"/>
+    <w:abstractNumId w:val="15"/>
   </w:num>
   <w:num w:numId="14" w16cid:durableId="484860686">
-    <w:abstractNumId w:val="30"/>
+    <w:abstractNumId w:val="34"/>
   </w:num>
   <w:num w:numId="15" w16cid:durableId="821581549">
     <w:abstractNumId w:val="0"/>
   </w:num>
   <w:num w:numId="16" w16cid:durableId="784154789">
-    <w:abstractNumId w:val="26"/>
+    <w:abstractNumId w:val="30"/>
   </w:num>
   <w:num w:numId="17" w16cid:durableId="1853448488">
-    <w:abstractNumId w:val="19"/>
+    <w:abstractNumId w:val="23"/>
   </w:num>
   <w:num w:numId="18" w16cid:durableId="153304006">
     <w:abstractNumId w:val="9"/>
@@ -7005,40 +7455,52 @@
     <w:abstractNumId w:val="3"/>
   </w:num>
   <w:num w:numId="20" w16cid:durableId="450369102">
-    <w:abstractNumId w:val="14"/>
+    <w:abstractNumId w:val="16"/>
   </w:num>
   <w:num w:numId="21" w16cid:durableId="85736936">
-    <w:abstractNumId w:val="24"/>
+    <w:abstractNumId w:val="28"/>
   </w:num>
   <w:num w:numId="22" w16cid:durableId="1113475230">
-    <w:abstractNumId w:val="15"/>
+    <w:abstractNumId w:val="18"/>
   </w:num>
   <w:num w:numId="23" w16cid:durableId="718896879">
     <w:abstractNumId w:val="7"/>
   </w:num>
   <w:num w:numId="24" w16cid:durableId="1139105796">
-    <w:abstractNumId w:val="18"/>
+    <w:abstractNumId w:val="21"/>
   </w:num>
   <w:num w:numId="25" w16cid:durableId="554317791">
-    <w:abstractNumId w:val="29"/>
+    <w:abstractNumId w:val="33"/>
   </w:num>
   <w:num w:numId="26" w16cid:durableId="2100976929">
     <w:abstractNumId w:val="4"/>
   </w:num>
   <w:num w:numId="27" w16cid:durableId="1405109091">
-    <w:abstractNumId w:val="12"/>
+    <w:abstractNumId w:val="14"/>
   </w:num>
   <w:num w:numId="28" w16cid:durableId="1066340304">
     <w:abstractNumId w:val="5"/>
   </w:num>
   <w:num w:numId="29" w16cid:durableId="213585380">
-    <w:abstractNumId w:val="28"/>
+    <w:abstractNumId w:val="32"/>
   </w:num>
   <w:num w:numId="30" w16cid:durableId="584608478">
-    <w:abstractNumId w:val="27"/>
+    <w:abstractNumId w:val="31"/>
   </w:num>
   <w:num w:numId="31" w16cid:durableId="546650858">
+    <w:abstractNumId w:val="20"/>
+  </w:num>
+  <w:num w:numId="32" w16cid:durableId="757794117">
     <w:abstractNumId w:val="17"/>
+  </w:num>
+  <w:num w:numId="33" w16cid:durableId="1133063126">
+    <w:abstractNumId w:val="22"/>
+  </w:num>
+  <w:num w:numId="34" w16cid:durableId="1477723365">
+    <w:abstractNumId w:val="11"/>
+  </w:num>
+  <w:num w:numId="35" w16cid:durableId="401103285">
+    <w:abstractNumId w:val="12"/>
   </w:num>
   <w:numIdMacAtCleanup w:val="30"/>
 </w:numbering>

</xml_diff>